<commit_message>
Updated wiki with Day 4 activities. Added  details on p4 module.
Signed-off-by: Chromilo <camin8@gatech.edu>
</commit_message>
<xml_diff>
--- a/p3-creating dataset/project-proposal-xraydataset.docx
+++ b/p3-creating dataset/project-proposal-xraydataset.docx
@@ -509,27 +509,7 @@
                 <w:sz w:val="24"/>
                 <w:szCs w:val="24"/>
               </w:rPr>
-              <w:t xml:space="preserve">What labels did you decide to add to your data? And why did you decide on these </w:t>
-            </w:r>
-            <w:proofErr w:type="gramStart"/>
-            <w:r>
-              <w:rPr>
-                <w:rFonts w:ascii="Open Sans" w:eastAsia="Open Sans" w:hAnsi="Open Sans" w:cs="Open Sans"/>
-                <w:color w:val="FFFFFF"/>
-                <w:sz w:val="24"/>
-                <w:szCs w:val="24"/>
-              </w:rPr>
-              <w:t>labels</w:t>
-            </w:r>
-            <w:proofErr w:type="gramEnd"/>
-            <w:r>
-              <w:rPr>
-                <w:rFonts w:ascii="Open Sans" w:eastAsia="Open Sans" w:hAnsi="Open Sans" w:cs="Open Sans"/>
-                <w:color w:val="FFFFFF"/>
-                <w:sz w:val="24"/>
-                <w:szCs w:val="24"/>
-              </w:rPr>
-              <w:t xml:space="preserve"> vs any other option?</w:t>
+              <w:t>What labels did you decide to add to your data? And why did you decide on these labels vs any other option?</w:t>
             </w:r>
           </w:p>
         </w:tc>
@@ -560,7 +540,6 @@
                 <w:szCs w:val="20"/>
               </w:rPr>
             </w:pPr>
-            <w:proofErr w:type="spellStart"/>
             <w:r>
               <w:rPr>
                 <w:rFonts w:ascii="Open Sans" w:eastAsia="Open Sans" w:hAnsi="Open Sans" w:cs="Open Sans"/>
@@ -570,7 +549,6 @@
               </w:rPr>
               <w:t>Cloudiness_present</w:t>
             </w:r>
-            <w:proofErr w:type="spellEnd"/>
             <w:r>
               <w:rPr>
                 <w:rFonts w:ascii="Open Sans" w:eastAsia="Open Sans" w:hAnsi="Open Sans" w:cs="Open Sans"/>
@@ -602,7 +580,6 @@
                 <w:szCs w:val="20"/>
               </w:rPr>
             </w:pPr>
-            <w:proofErr w:type="spellStart"/>
             <w:r>
               <w:rPr>
                 <w:rFonts w:ascii="Open Sans" w:eastAsia="Open Sans" w:hAnsi="Open Sans" w:cs="Open Sans"/>
@@ -612,7 +589,6 @@
               </w:rPr>
               <w:t>Diapragm_present</w:t>
             </w:r>
-            <w:proofErr w:type="spellEnd"/>
             <w:r>
               <w:rPr>
                 <w:rFonts w:ascii="Open Sans" w:eastAsia="Open Sans" w:hAnsi="Open Sans" w:cs="Open Sans"/>
@@ -653,7 +629,6 @@
                 <w:szCs w:val="20"/>
               </w:rPr>
             </w:pPr>
-            <w:proofErr w:type="spellStart"/>
             <w:r>
               <w:rPr>
                 <w:rFonts w:ascii="Open Sans" w:eastAsia="Open Sans" w:hAnsi="Open Sans" w:cs="Open Sans"/>
@@ -663,7 +638,6 @@
               </w:rPr>
               <w:t>Heart_present</w:t>
             </w:r>
-            <w:proofErr w:type="spellEnd"/>
             <w:r>
               <w:rPr>
                 <w:rFonts w:ascii="Open Sans" w:eastAsia="Open Sans" w:hAnsi="Open Sans" w:cs="Open Sans"/>
@@ -704,7 +678,6 @@
                 <w:szCs w:val="20"/>
               </w:rPr>
             </w:pPr>
-            <w:proofErr w:type="spellStart"/>
             <w:r>
               <w:rPr>
                 <w:rFonts w:ascii="Open Sans" w:eastAsia="Open Sans" w:hAnsi="Open Sans" w:cs="Open Sans"/>
@@ -714,7 +687,6 @@
               </w:rPr>
               <w:t>Cloudy_types</w:t>
             </w:r>
-            <w:proofErr w:type="spellEnd"/>
             <w:r>
               <w:rPr>
                 <w:rFonts w:ascii="Open Sans" w:eastAsia="Open Sans" w:hAnsi="Open Sans" w:cs="Open Sans"/>
@@ -782,7 +754,6 @@
                 <w:szCs w:val="20"/>
               </w:rPr>
             </w:pPr>
-            <w:proofErr w:type="spellStart"/>
             <w:r>
               <w:rPr>
                 <w:rFonts w:ascii="Open Sans" w:eastAsia="Open Sans" w:hAnsi="Open Sans" w:cs="Open Sans"/>
@@ -792,7 +763,6 @@
               </w:rPr>
               <w:t>Confidence_level</w:t>
             </w:r>
-            <w:proofErr w:type="spellEnd"/>
             <w:r>
               <w:rPr>
                 <w:rFonts w:ascii="Open Sans" w:eastAsia="Open Sans" w:hAnsi="Open Sans" w:cs="Open Sans"/>
@@ -833,7 +803,6 @@
                 <w:szCs w:val="20"/>
               </w:rPr>
             </w:pPr>
-            <w:proofErr w:type="spellStart"/>
             <w:r>
               <w:rPr>
                 <w:rFonts w:ascii="Open Sans" w:eastAsia="Open Sans" w:hAnsi="Open Sans" w:cs="Open Sans"/>
@@ -852,7 +821,6 @@
               </w:rPr>
               <w:t>detail</w:t>
             </w:r>
-            <w:proofErr w:type="spellEnd"/>
             <w:r>
               <w:rPr>
                 <w:rFonts w:ascii="Open Sans" w:eastAsia="Open Sans" w:hAnsi="Open Sans" w:cs="Open Sans"/>
@@ -1684,17 +1652,34 @@
                 <w:sz w:val="20"/>
                 <w:szCs w:val="20"/>
               </w:rPr>
-              <w:t xml:space="preserve">To ensure non-biased results, the number of questions asked should evenly contain healthy, unhealthy, and inconclusive data sets. </w:t>
-            </w:r>
-            <w:r>
-              <w:rPr>
-                <w:rFonts w:ascii="Open Sans" w:eastAsia="Open Sans" w:hAnsi="Open Sans" w:cs="Open Sans"/>
-                <w:b/>
-                <w:color w:val="FFFFFF"/>
-                <w:sz w:val="24"/>
-                <w:szCs w:val="24"/>
-              </w:rPr>
-              <w:t>Contributor Satisfaction</w:t>
+              <w:t>To ensure non-biased results, the number of questions asked should evenly contain healthy, unhealthy, and inconclusive data sets.</w:t>
+            </w:r>
+            <w:r>
+              <w:rPr>
+                <w:rFonts w:ascii="Open Sans" w:eastAsia="Open Sans" w:hAnsi="Open Sans" w:cs="Open Sans"/>
+                <w:color w:val="2E3D49"/>
+                <w:sz w:val="20"/>
+                <w:szCs w:val="20"/>
+              </w:rPr>
+              <w:t xml:space="preserve"> I used </w:t>
+            </w:r>
+            <w:r>
+              <w:rPr>
+                <w:rFonts w:ascii="Open Sans" w:eastAsia="Open Sans" w:hAnsi="Open Sans" w:cs="Open Sans"/>
+                <w:color w:val="2E3D49"/>
+                <w:sz w:val="20"/>
+                <w:szCs w:val="20"/>
+              </w:rPr>
+              <w:t xml:space="preserve">1 test question for every 19 data points </w:t>
+            </w:r>
+            <w:r>
+              <w:rPr>
+                <w:rFonts w:ascii="Open Sans" w:eastAsia="Open Sans" w:hAnsi="Open Sans" w:cs="Open Sans"/>
+                <w:color w:val="2E3D49"/>
+                <w:sz w:val="20"/>
+                <w:szCs w:val="20"/>
+              </w:rPr>
+              <w:t>so that is about 6 questions needed.</w:t>
             </w:r>
           </w:p>
           <w:p>
@@ -1720,16 +1705,6 @@
                 <w:szCs w:val="20"/>
               </w:rPr>
             </w:pPr>
-            <w:r>
-              <w:rPr>
-                <w:rFonts w:ascii="Open Sans" w:eastAsia="Open Sans" w:hAnsi="Open Sans" w:cs="Open Sans"/>
-                <w:color w:val="2E3D49"/>
-                <w:sz w:val="20"/>
-                <w:szCs w:val="20"/>
-                <w:highlight w:val="yellow"/>
-              </w:rPr>
-              <w:t>What percentage of 117 is needed for questions to generate an unbiased result set?</w:t>
-            </w:r>
           </w:p>
         </w:tc>
       </w:tr>
@@ -1932,61 +1907,7 @@
           <w:sz w:val="16"/>
           <w:szCs w:val="16"/>
         </w:rPr>
-        <w:t xml:space="preserve">    &lt;</w:t>
-      </w:r>
-      <w:proofErr w:type="spellStart"/>
-      <w:r>
-        <w:rPr>
-          <w:rFonts w:ascii="Consolas" w:hAnsi="Consolas"/>
-          <w:sz w:val="16"/>
-          <w:szCs w:val="16"/>
-        </w:rPr>
-        <w:t>img</w:t>
-      </w:r>
-      <w:proofErr w:type="spellEnd"/>
-      <w:r>
-        <w:rPr>
-          <w:rFonts w:ascii="Consolas" w:hAnsi="Consolas"/>
-          <w:sz w:val="16"/>
-          <w:szCs w:val="16"/>
-        </w:rPr>
-        <w:t xml:space="preserve"> </w:t>
-      </w:r>
-      <w:proofErr w:type="spellStart"/>
-      <w:r>
-        <w:rPr>
-          <w:rFonts w:ascii="Consolas" w:hAnsi="Consolas"/>
-          <w:sz w:val="16"/>
-          <w:szCs w:val="16"/>
-        </w:rPr>
-        <w:t>src</w:t>
-      </w:r>
-      <w:proofErr w:type="spellEnd"/>
-      <w:r>
-        <w:rPr>
-          <w:rFonts w:ascii="Consolas" w:hAnsi="Consolas"/>
-          <w:sz w:val="16"/>
-          <w:szCs w:val="16"/>
-        </w:rPr>
-        <w:t>="{{</w:t>
-      </w:r>
-      <w:proofErr w:type="spellStart"/>
-      <w:r>
-        <w:rPr>
-          <w:rFonts w:ascii="Consolas" w:hAnsi="Consolas"/>
-          <w:sz w:val="16"/>
-          <w:szCs w:val="16"/>
-        </w:rPr>
-        <w:t>hosted_image</w:t>
-      </w:r>
-      <w:proofErr w:type="spellEnd"/>
-      <w:r>
-        <w:rPr>
-          <w:rFonts w:ascii="Consolas" w:hAnsi="Consolas"/>
-          <w:sz w:val="16"/>
-          <w:szCs w:val="16"/>
-        </w:rPr>
-        <w:t>}}"/&gt;</w:t>
+        <w:t xml:space="preserve">    &lt;img src="{{hosted_image}}"/&gt;</w:t>
       </w:r>
     </w:p>
     <w:p>
@@ -2040,45 +1961,7 @@
           <w:sz w:val="16"/>
           <w:szCs w:val="16"/>
         </w:rPr>
-        <w:t xml:space="preserve">    &lt;</w:t>
-      </w:r>
-      <w:proofErr w:type="spellStart"/>
-      <w:proofErr w:type="gramStart"/>
-      <w:r>
-        <w:rPr>
-          <w:rFonts w:ascii="Consolas" w:hAnsi="Consolas"/>
-          <w:sz w:val="16"/>
-          <w:szCs w:val="16"/>
-        </w:rPr>
-        <w:t>cml:radios</w:t>
-      </w:r>
-      <w:proofErr w:type="spellEnd"/>
-      <w:proofErr w:type="gramEnd"/>
-      <w:r>
-        <w:rPr>
-          <w:rFonts w:ascii="Consolas" w:hAnsi="Consolas"/>
-          <w:sz w:val="16"/>
-          <w:szCs w:val="16"/>
-        </w:rPr>
-        <w:t xml:space="preserve"> name="</w:t>
-      </w:r>
-      <w:proofErr w:type="spellStart"/>
-      <w:r>
-        <w:rPr>
-          <w:rFonts w:ascii="Consolas" w:hAnsi="Consolas"/>
-          <w:sz w:val="16"/>
-          <w:szCs w:val="16"/>
-        </w:rPr>
-        <w:t>cloudiness_present</w:t>
-      </w:r>
-      <w:proofErr w:type="spellEnd"/>
-      <w:r>
-        <w:rPr>
-          <w:rFonts w:ascii="Consolas" w:hAnsi="Consolas"/>
-          <w:sz w:val="16"/>
-          <w:szCs w:val="16"/>
-        </w:rPr>
-        <w:t>" label="Do you see any areas of abnormal cloudiness/opacity in the lung?" validates="required"&gt;</w:t>
+        <w:t xml:space="preserve">    &lt;cml:radios name="cloudiness_present" label="Do you see any areas of abnormal cloudiness/opacity in the lung?" validates="required"&gt;</w:t>
       </w:r>
     </w:p>
     <w:p>
@@ -2096,27 +1979,7 @@
           <w:sz w:val="16"/>
           <w:szCs w:val="16"/>
         </w:rPr>
-        <w:t xml:space="preserve">      &lt;</w:t>
-      </w:r>
-      <w:proofErr w:type="spellStart"/>
-      <w:proofErr w:type="gramStart"/>
-      <w:r>
-        <w:rPr>
-          <w:rFonts w:ascii="Consolas" w:hAnsi="Consolas"/>
-          <w:sz w:val="16"/>
-          <w:szCs w:val="16"/>
-        </w:rPr>
-        <w:t>cml:radio</w:t>
-      </w:r>
-      <w:proofErr w:type="spellEnd"/>
-      <w:proofErr w:type="gramEnd"/>
-      <w:r>
-        <w:rPr>
-          <w:rFonts w:ascii="Consolas" w:hAnsi="Consolas"/>
-          <w:sz w:val="16"/>
-          <w:szCs w:val="16"/>
-        </w:rPr>
-        <w:t xml:space="preserve"> value="yes" label="Yes"/&gt;</w:t>
+        <w:t xml:space="preserve">      &lt;cml:radio value="yes" label="Yes"/&gt;</w:t>
       </w:r>
     </w:p>
     <w:p>
@@ -2134,27 +1997,7 @@
           <w:sz w:val="16"/>
           <w:szCs w:val="16"/>
         </w:rPr>
-        <w:t xml:space="preserve">      &lt;</w:t>
-      </w:r>
-      <w:proofErr w:type="spellStart"/>
-      <w:proofErr w:type="gramStart"/>
-      <w:r>
-        <w:rPr>
-          <w:rFonts w:ascii="Consolas" w:hAnsi="Consolas"/>
-          <w:sz w:val="16"/>
-          <w:szCs w:val="16"/>
-        </w:rPr>
-        <w:t>cml:radio</w:t>
-      </w:r>
-      <w:proofErr w:type="spellEnd"/>
-      <w:proofErr w:type="gramEnd"/>
-      <w:r>
-        <w:rPr>
-          <w:rFonts w:ascii="Consolas" w:hAnsi="Consolas"/>
-          <w:sz w:val="16"/>
-          <w:szCs w:val="16"/>
-        </w:rPr>
-        <w:t xml:space="preserve"> value="no" label="No"/&gt;</w:t>
+        <w:t xml:space="preserve">      &lt;cml:radio value="no" label="No"/&gt;</w:t>
       </w:r>
     </w:p>
     <w:p>
@@ -2172,27 +2015,7 @@
           <w:sz w:val="16"/>
           <w:szCs w:val="16"/>
         </w:rPr>
-        <w:t xml:space="preserve">    &lt;/</w:t>
-      </w:r>
-      <w:proofErr w:type="spellStart"/>
-      <w:proofErr w:type="gramStart"/>
-      <w:r>
-        <w:rPr>
-          <w:rFonts w:ascii="Consolas" w:hAnsi="Consolas"/>
-          <w:sz w:val="16"/>
-          <w:szCs w:val="16"/>
-        </w:rPr>
-        <w:t>cml:radios</w:t>
-      </w:r>
-      <w:proofErr w:type="spellEnd"/>
-      <w:proofErr w:type="gramEnd"/>
-      <w:r>
-        <w:rPr>
-          <w:rFonts w:ascii="Consolas" w:hAnsi="Consolas"/>
-          <w:sz w:val="16"/>
-          <w:szCs w:val="16"/>
-        </w:rPr>
-        <w:t>&gt;</w:t>
+        <w:t xml:space="preserve">    &lt;/cml:radios&gt;</w:t>
       </w:r>
     </w:p>
     <w:p>
@@ -2210,45 +2033,7 @@
           <w:sz w:val="16"/>
           <w:szCs w:val="16"/>
         </w:rPr>
-        <w:t xml:space="preserve">    &lt;</w:t>
-      </w:r>
-      <w:proofErr w:type="spellStart"/>
-      <w:proofErr w:type="gramStart"/>
-      <w:r>
-        <w:rPr>
-          <w:rFonts w:ascii="Consolas" w:hAnsi="Consolas"/>
-          <w:sz w:val="16"/>
-          <w:szCs w:val="16"/>
-        </w:rPr>
-        <w:t>cml:radios</w:t>
-      </w:r>
-      <w:proofErr w:type="spellEnd"/>
-      <w:proofErr w:type="gramEnd"/>
-      <w:r>
-        <w:rPr>
-          <w:rFonts w:ascii="Consolas" w:hAnsi="Consolas"/>
-          <w:sz w:val="16"/>
-          <w:szCs w:val="16"/>
-        </w:rPr>
-        <w:t xml:space="preserve"> name="</w:t>
-      </w:r>
-      <w:proofErr w:type="spellStart"/>
-      <w:r>
-        <w:rPr>
-          <w:rFonts w:ascii="Consolas" w:hAnsi="Consolas"/>
-          <w:sz w:val="16"/>
-          <w:szCs w:val="16"/>
-        </w:rPr>
-        <w:t>diapragm_present</w:t>
-      </w:r>
-      <w:proofErr w:type="spellEnd"/>
-      <w:r>
-        <w:rPr>
-          <w:rFonts w:ascii="Consolas" w:hAnsi="Consolas"/>
-          <w:sz w:val="16"/>
-          <w:szCs w:val="16"/>
-        </w:rPr>
-        <w:t>" label="Do you see a diaphragm shadow?" validates="required"&gt;</w:t>
+        <w:t xml:space="preserve">    &lt;cml:radios name="diapragm_present" label="Do you see a diaphragm shadow?" validates="required"&gt;</w:t>
       </w:r>
     </w:p>
     <w:p>
@@ -2266,27 +2051,7 @@
           <w:sz w:val="16"/>
           <w:szCs w:val="16"/>
         </w:rPr>
-        <w:t xml:space="preserve">      &lt;</w:t>
-      </w:r>
-      <w:proofErr w:type="spellStart"/>
-      <w:proofErr w:type="gramStart"/>
-      <w:r>
-        <w:rPr>
-          <w:rFonts w:ascii="Consolas" w:hAnsi="Consolas"/>
-          <w:sz w:val="16"/>
-          <w:szCs w:val="16"/>
-        </w:rPr>
-        <w:t>cml:radio</w:t>
-      </w:r>
-      <w:proofErr w:type="spellEnd"/>
-      <w:proofErr w:type="gramEnd"/>
-      <w:r>
-        <w:rPr>
-          <w:rFonts w:ascii="Consolas" w:hAnsi="Consolas"/>
-          <w:sz w:val="16"/>
-          <w:szCs w:val="16"/>
-        </w:rPr>
-        <w:t xml:space="preserve"> value="yes" label="Yes"/&gt;</w:t>
+        <w:t xml:space="preserve">      &lt;cml:radio value="yes" label="Yes"/&gt;</w:t>
       </w:r>
     </w:p>
     <w:p>
@@ -2304,27 +2069,7 @@
           <w:sz w:val="16"/>
           <w:szCs w:val="16"/>
         </w:rPr>
-        <w:t xml:space="preserve">      &lt;</w:t>
-      </w:r>
-      <w:proofErr w:type="spellStart"/>
-      <w:proofErr w:type="gramStart"/>
-      <w:r>
-        <w:rPr>
-          <w:rFonts w:ascii="Consolas" w:hAnsi="Consolas"/>
-          <w:sz w:val="16"/>
-          <w:szCs w:val="16"/>
-        </w:rPr>
-        <w:t>cml:radio</w:t>
-      </w:r>
-      <w:proofErr w:type="spellEnd"/>
-      <w:proofErr w:type="gramEnd"/>
-      <w:r>
-        <w:rPr>
-          <w:rFonts w:ascii="Consolas" w:hAnsi="Consolas"/>
-          <w:sz w:val="16"/>
-          <w:szCs w:val="16"/>
-        </w:rPr>
-        <w:t xml:space="preserve"> value="no" label="No"/&gt;</w:t>
+        <w:t xml:space="preserve">      &lt;cml:radio value="no" label="No"/&gt;</w:t>
       </w:r>
     </w:p>
     <w:p>
@@ -2342,27 +2087,7 @@
           <w:sz w:val="16"/>
           <w:szCs w:val="16"/>
         </w:rPr>
-        <w:t xml:space="preserve">    &lt;/</w:t>
-      </w:r>
-      <w:proofErr w:type="spellStart"/>
-      <w:proofErr w:type="gramStart"/>
-      <w:r>
-        <w:rPr>
-          <w:rFonts w:ascii="Consolas" w:hAnsi="Consolas"/>
-          <w:sz w:val="16"/>
-          <w:szCs w:val="16"/>
-        </w:rPr>
-        <w:t>cml:radios</w:t>
-      </w:r>
-      <w:proofErr w:type="spellEnd"/>
-      <w:proofErr w:type="gramEnd"/>
-      <w:r>
-        <w:rPr>
-          <w:rFonts w:ascii="Consolas" w:hAnsi="Consolas"/>
-          <w:sz w:val="16"/>
-          <w:szCs w:val="16"/>
-        </w:rPr>
-        <w:t>&gt;</w:t>
+        <w:t xml:space="preserve">    &lt;/cml:radios&gt;</w:t>
       </w:r>
     </w:p>
     <w:p>
@@ -2380,45 +2105,7 @@
           <w:sz w:val="16"/>
           <w:szCs w:val="16"/>
         </w:rPr>
-        <w:t xml:space="preserve">    &lt;</w:t>
-      </w:r>
-      <w:proofErr w:type="spellStart"/>
-      <w:proofErr w:type="gramStart"/>
-      <w:r>
-        <w:rPr>
-          <w:rFonts w:ascii="Consolas" w:hAnsi="Consolas"/>
-          <w:sz w:val="16"/>
-          <w:szCs w:val="16"/>
-        </w:rPr>
-        <w:t>cml:radios</w:t>
-      </w:r>
-      <w:proofErr w:type="spellEnd"/>
-      <w:proofErr w:type="gramEnd"/>
-      <w:r>
-        <w:rPr>
-          <w:rFonts w:ascii="Consolas" w:hAnsi="Consolas"/>
-          <w:sz w:val="16"/>
-          <w:szCs w:val="16"/>
-        </w:rPr>
-        <w:t xml:space="preserve"> name="</w:t>
-      </w:r>
-      <w:proofErr w:type="spellStart"/>
-      <w:r>
-        <w:rPr>
-          <w:rFonts w:ascii="Consolas" w:hAnsi="Consolas"/>
-          <w:sz w:val="16"/>
-          <w:szCs w:val="16"/>
-        </w:rPr>
-        <w:t>heart_present</w:t>
-      </w:r>
-      <w:proofErr w:type="spellEnd"/>
-      <w:r>
-        <w:rPr>
-          <w:rFonts w:ascii="Consolas" w:hAnsi="Consolas"/>
-          <w:sz w:val="16"/>
-          <w:szCs w:val="16"/>
-        </w:rPr>
-        <w:t>" label="Do you see the heart?" validates="required"&gt;</w:t>
+        <w:t xml:space="preserve">    &lt;cml:radios name="heart_present" label="Do you see the heart?" validates="required"&gt;</w:t>
       </w:r>
     </w:p>
     <w:p>
@@ -2436,27 +2123,7 @@
           <w:sz w:val="16"/>
           <w:szCs w:val="16"/>
         </w:rPr>
-        <w:t xml:space="preserve">      &lt;</w:t>
-      </w:r>
-      <w:proofErr w:type="spellStart"/>
-      <w:proofErr w:type="gramStart"/>
-      <w:r>
-        <w:rPr>
-          <w:rFonts w:ascii="Consolas" w:hAnsi="Consolas"/>
-          <w:sz w:val="16"/>
-          <w:szCs w:val="16"/>
-        </w:rPr>
-        <w:t>cml:radio</w:t>
-      </w:r>
-      <w:proofErr w:type="spellEnd"/>
-      <w:proofErr w:type="gramEnd"/>
-      <w:r>
-        <w:rPr>
-          <w:rFonts w:ascii="Consolas" w:hAnsi="Consolas"/>
-          <w:sz w:val="16"/>
-          <w:szCs w:val="16"/>
-        </w:rPr>
-        <w:t xml:space="preserve"> value="yes" label="Yes"/&gt;</w:t>
+        <w:t xml:space="preserve">      &lt;cml:radio value="yes" label="Yes"/&gt;</w:t>
       </w:r>
     </w:p>
     <w:p>
@@ -2474,27 +2141,7 @@
           <w:sz w:val="16"/>
           <w:szCs w:val="16"/>
         </w:rPr>
-        <w:t xml:space="preserve">      &lt;</w:t>
-      </w:r>
-      <w:proofErr w:type="spellStart"/>
-      <w:proofErr w:type="gramStart"/>
-      <w:r>
-        <w:rPr>
-          <w:rFonts w:ascii="Consolas" w:hAnsi="Consolas"/>
-          <w:sz w:val="16"/>
-          <w:szCs w:val="16"/>
-        </w:rPr>
-        <w:t>cml:radio</w:t>
-      </w:r>
-      <w:proofErr w:type="spellEnd"/>
-      <w:proofErr w:type="gramEnd"/>
-      <w:r>
-        <w:rPr>
-          <w:rFonts w:ascii="Consolas" w:hAnsi="Consolas"/>
-          <w:sz w:val="16"/>
-          <w:szCs w:val="16"/>
-        </w:rPr>
-        <w:t xml:space="preserve"> value="no" label="No"/&gt;</w:t>
+        <w:t xml:space="preserve">      &lt;cml:radio value="no" label="No"/&gt;</w:t>
       </w:r>
     </w:p>
     <w:p>
@@ -2512,27 +2159,7 @@
           <w:sz w:val="16"/>
           <w:szCs w:val="16"/>
         </w:rPr>
-        <w:t xml:space="preserve">    &lt;/</w:t>
-      </w:r>
-      <w:proofErr w:type="spellStart"/>
-      <w:proofErr w:type="gramStart"/>
-      <w:r>
-        <w:rPr>
-          <w:rFonts w:ascii="Consolas" w:hAnsi="Consolas"/>
-          <w:sz w:val="16"/>
-          <w:szCs w:val="16"/>
-        </w:rPr>
-        <w:t>cml:radios</w:t>
-      </w:r>
-      <w:proofErr w:type="spellEnd"/>
-      <w:proofErr w:type="gramEnd"/>
-      <w:r>
-        <w:rPr>
-          <w:rFonts w:ascii="Consolas" w:hAnsi="Consolas"/>
-          <w:sz w:val="16"/>
-          <w:szCs w:val="16"/>
-        </w:rPr>
-        <w:t xml:space="preserve">&gt;    </w:t>
+        <w:t xml:space="preserve">    &lt;/cml:radios&gt;    </w:t>
       </w:r>
     </w:p>
     <w:p>
@@ -2550,63 +2177,7 @@
           <w:sz w:val="16"/>
           <w:szCs w:val="16"/>
         </w:rPr>
-        <w:t xml:space="preserve">    &lt;</w:t>
-      </w:r>
-      <w:proofErr w:type="spellStart"/>
-      <w:proofErr w:type="gramStart"/>
-      <w:r>
-        <w:rPr>
-          <w:rFonts w:ascii="Consolas" w:hAnsi="Consolas"/>
-          <w:sz w:val="16"/>
-          <w:szCs w:val="16"/>
-        </w:rPr>
-        <w:t>cml:checkboxes</w:t>
-      </w:r>
-      <w:proofErr w:type="spellEnd"/>
-      <w:proofErr w:type="gramEnd"/>
-      <w:r>
-        <w:rPr>
-          <w:rFonts w:ascii="Consolas" w:hAnsi="Consolas"/>
-          <w:sz w:val="16"/>
-          <w:szCs w:val="16"/>
-        </w:rPr>
-        <w:t xml:space="preserve"> name="</w:t>
-      </w:r>
-      <w:proofErr w:type="spellStart"/>
-      <w:r>
-        <w:rPr>
-          <w:rFonts w:ascii="Consolas" w:hAnsi="Consolas"/>
-          <w:sz w:val="16"/>
-          <w:szCs w:val="16"/>
-        </w:rPr>
-        <w:t>cloudy_types</w:t>
-      </w:r>
-      <w:proofErr w:type="spellEnd"/>
-      <w:r>
-        <w:rPr>
-          <w:rFonts w:ascii="Consolas" w:hAnsi="Consolas"/>
-          <w:sz w:val="16"/>
-          <w:szCs w:val="16"/>
-        </w:rPr>
-        <w:t>" label="What area of the lung is opaque?" validates="required" only-if="</w:t>
-      </w:r>
-      <w:proofErr w:type="spellStart"/>
-      <w:r>
-        <w:rPr>
-          <w:rFonts w:ascii="Consolas" w:hAnsi="Consolas"/>
-          <w:sz w:val="16"/>
-          <w:szCs w:val="16"/>
-        </w:rPr>
-        <w:t>cloudiness_present</w:t>
-      </w:r>
-      <w:proofErr w:type="spellEnd"/>
-      <w:r>
-        <w:rPr>
-          <w:rFonts w:ascii="Consolas" w:hAnsi="Consolas"/>
-          <w:sz w:val="16"/>
-          <w:szCs w:val="16"/>
-        </w:rPr>
-        <w:t>:[yes]" exact="true"&gt;</w:t>
+        <w:t xml:space="preserve">    &lt;cml:checkboxes name="cloudy_types" label="What area of the lung is opaque?" validates="required" only-if="cloudiness_present:[yes]" exact="true"&gt;</w:t>
       </w:r>
     </w:p>
     <w:p>
@@ -2624,45 +2195,7 @@
           <w:sz w:val="16"/>
           <w:szCs w:val="16"/>
         </w:rPr>
-        <w:t xml:space="preserve">      &lt;</w:t>
-      </w:r>
-      <w:proofErr w:type="spellStart"/>
-      <w:proofErr w:type="gramStart"/>
-      <w:r>
-        <w:rPr>
-          <w:rFonts w:ascii="Consolas" w:hAnsi="Consolas"/>
-          <w:sz w:val="16"/>
-          <w:szCs w:val="16"/>
-        </w:rPr>
-        <w:t>cml:checkbox</w:t>
-      </w:r>
-      <w:proofErr w:type="spellEnd"/>
-      <w:proofErr w:type="gramEnd"/>
-      <w:r>
-        <w:rPr>
-          <w:rFonts w:ascii="Consolas" w:hAnsi="Consolas"/>
-          <w:sz w:val="16"/>
-          <w:szCs w:val="16"/>
-        </w:rPr>
-        <w:t xml:space="preserve"> value="</w:t>
-      </w:r>
-      <w:proofErr w:type="spellStart"/>
-      <w:r>
-        <w:rPr>
-          <w:rFonts w:ascii="Consolas" w:hAnsi="Consolas"/>
-          <w:sz w:val="16"/>
-          <w:szCs w:val="16"/>
-        </w:rPr>
-        <w:t>lhs</w:t>
-      </w:r>
-      <w:proofErr w:type="spellEnd"/>
-      <w:r>
-        <w:rPr>
-          <w:rFonts w:ascii="Consolas" w:hAnsi="Consolas"/>
-          <w:sz w:val="16"/>
-          <w:szCs w:val="16"/>
-        </w:rPr>
-        <w:t>" label="Big patch on left lung"/&gt;</w:t>
+        <w:t xml:space="preserve">      &lt;cml:checkbox value="lhs" label="Big patch on left lung"/&gt;</w:t>
       </w:r>
     </w:p>
     <w:p>
@@ -2680,45 +2213,7 @@
           <w:sz w:val="16"/>
           <w:szCs w:val="16"/>
         </w:rPr>
-        <w:t xml:space="preserve">      &lt;</w:t>
-      </w:r>
-      <w:proofErr w:type="spellStart"/>
-      <w:proofErr w:type="gramStart"/>
-      <w:r>
-        <w:rPr>
-          <w:rFonts w:ascii="Consolas" w:hAnsi="Consolas"/>
-          <w:sz w:val="16"/>
-          <w:szCs w:val="16"/>
-        </w:rPr>
-        <w:t>cml:checkbox</w:t>
-      </w:r>
-      <w:proofErr w:type="spellEnd"/>
-      <w:proofErr w:type="gramEnd"/>
-      <w:r>
-        <w:rPr>
-          <w:rFonts w:ascii="Consolas" w:hAnsi="Consolas"/>
-          <w:sz w:val="16"/>
-          <w:szCs w:val="16"/>
-        </w:rPr>
-        <w:t xml:space="preserve"> value="</w:t>
-      </w:r>
-      <w:proofErr w:type="spellStart"/>
-      <w:r>
-        <w:rPr>
-          <w:rFonts w:ascii="Consolas" w:hAnsi="Consolas"/>
-          <w:sz w:val="16"/>
-          <w:szCs w:val="16"/>
-        </w:rPr>
-        <w:t>rhs</w:t>
-      </w:r>
-      <w:proofErr w:type="spellEnd"/>
-      <w:r>
-        <w:rPr>
-          <w:rFonts w:ascii="Consolas" w:hAnsi="Consolas"/>
-          <w:sz w:val="16"/>
-          <w:szCs w:val="16"/>
-        </w:rPr>
-        <w:t>" label="Big patch on right lung"/&gt;</w:t>
+        <w:t xml:space="preserve">      &lt;cml:checkbox value="rhs" label="Big patch on right lung"/&gt;</w:t>
       </w:r>
     </w:p>
     <w:p>
@@ -2736,27 +2231,7 @@
           <w:sz w:val="16"/>
           <w:szCs w:val="16"/>
         </w:rPr>
-        <w:t xml:space="preserve">      &lt;</w:t>
-      </w:r>
-      <w:proofErr w:type="spellStart"/>
-      <w:proofErr w:type="gramStart"/>
-      <w:r>
-        <w:rPr>
-          <w:rFonts w:ascii="Consolas" w:hAnsi="Consolas"/>
-          <w:sz w:val="16"/>
-          <w:szCs w:val="16"/>
-        </w:rPr>
-        <w:t>cml:checkbox</w:t>
-      </w:r>
-      <w:proofErr w:type="spellEnd"/>
-      <w:proofErr w:type="gramEnd"/>
-      <w:r>
-        <w:rPr>
-          <w:rFonts w:ascii="Consolas" w:hAnsi="Consolas"/>
-          <w:sz w:val="16"/>
-          <w:szCs w:val="16"/>
-        </w:rPr>
-        <w:t xml:space="preserve"> value="several" label="Several small cloudy areas on both sides"/&gt;</w:t>
+        <w:t xml:space="preserve">      &lt;cml:checkbox value="several" label="Several small cloudy areas on both sides"/&gt;</w:t>
       </w:r>
     </w:p>
     <w:p>
@@ -2774,27 +2249,7 @@
           <w:sz w:val="16"/>
           <w:szCs w:val="16"/>
         </w:rPr>
-        <w:t xml:space="preserve">    &lt;/</w:t>
-      </w:r>
-      <w:proofErr w:type="spellStart"/>
-      <w:proofErr w:type="gramStart"/>
-      <w:r>
-        <w:rPr>
-          <w:rFonts w:ascii="Consolas" w:hAnsi="Consolas"/>
-          <w:sz w:val="16"/>
-          <w:szCs w:val="16"/>
-        </w:rPr>
-        <w:t>cml:checkboxes</w:t>
-      </w:r>
-      <w:proofErr w:type="spellEnd"/>
-      <w:proofErr w:type="gramEnd"/>
-      <w:r>
-        <w:rPr>
-          <w:rFonts w:ascii="Consolas" w:hAnsi="Consolas"/>
-          <w:sz w:val="16"/>
-          <w:szCs w:val="16"/>
-        </w:rPr>
-        <w:t>&gt;</w:t>
+        <w:t xml:space="preserve">    &lt;/cml:checkboxes&gt;</w:t>
       </w:r>
     </w:p>
     <w:p>
@@ -2812,63 +2267,7 @@
           <w:sz w:val="16"/>
           <w:szCs w:val="16"/>
         </w:rPr>
-        <w:t xml:space="preserve">    &lt;</w:t>
-      </w:r>
-      <w:proofErr w:type="spellStart"/>
-      <w:proofErr w:type="gramStart"/>
-      <w:r>
-        <w:rPr>
-          <w:rFonts w:ascii="Consolas" w:hAnsi="Consolas"/>
-          <w:sz w:val="16"/>
-          <w:szCs w:val="16"/>
-        </w:rPr>
-        <w:t>cml:select</w:t>
-      </w:r>
-      <w:proofErr w:type="spellEnd"/>
-      <w:proofErr w:type="gramEnd"/>
-      <w:r>
-        <w:rPr>
-          <w:rFonts w:ascii="Consolas" w:hAnsi="Consolas"/>
-          <w:sz w:val="16"/>
-          <w:szCs w:val="16"/>
-        </w:rPr>
-        <w:t xml:space="preserve"> name="</w:t>
-      </w:r>
-      <w:proofErr w:type="spellStart"/>
-      <w:r>
-        <w:rPr>
-          <w:rFonts w:ascii="Consolas" w:hAnsi="Consolas"/>
-          <w:sz w:val="16"/>
-          <w:szCs w:val="16"/>
-        </w:rPr>
-        <w:t>confidence_level</w:t>
-      </w:r>
-      <w:proofErr w:type="spellEnd"/>
-      <w:r>
-        <w:rPr>
-          <w:rFonts w:ascii="Consolas" w:hAnsi="Consolas"/>
-          <w:sz w:val="16"/>
-          <w:szCs w:val="16"/>
-        </w:rPr>
-        <w:t>" label="How confident are you?" validates="required" only-if="</w:t>
-      </w:r>
-      <w:proofErr w:type="spellStart"/>
-      <w:r>
-        <w:rPr>
-          <w:rFonts w:ascii="Consolas" w:hAnsi="Consolas"/>
-          <w:sz w:val="16"/>
-          <w:szCs w:val="16"/>
-        </w:rPr>
-        <w:t>cloudiness_present</w:t>
-      </w:r>
-      <w:proofErr w:type="spellEnd"/>
-      <w:r>
-        <w:rPr>
-          <w:rFonts w:ascii="Consolas" w:hAnsi="Consolas"/>
-          <w:sz w:val="16"/>
-          <w:szCs w:val="16"/>
-        </w:rPr>
-        <w:t>:[yes]" exact="true"&gt;</w:t>
+        <w:t xml:space="preserve">    &lt;cml:select name="confidence_level" label="How confident are you?" validates="required" only-if="cloudiness_present:[yes]" exact="true"&gt;</w:t>
       </w:r>
     </w:p>
     <w:p>
@@ -2886,27 +2285,7 @@
           <w:sz w:val="16"/>
           <w:szCs w:val="16"/>
         </w:rPr>
-        <w:t xml:space="preserve">      &lt;</w:t>
-      </w:r>
-      <w:proofErr w:type="spellStart"/>
-      <w:proofErr w:type="gramStart"/>
-      <w:r>
-        <w:rPr>
-          <w:rFonts w:ascii="Consolas" w:hAnsi="Consolas"/>
-          <w:sz w:val="16"/>
-          <w:szCs w:val="16"/>
-        </w:rPr>
-        <w:t>cml:option</w:t>
-      </w:r>
-      <w:proofErr w:type="spellEnd"/>
-      <w:proofErr w:type="gramEnd"/>
-      <w:r>
-        <w:rPr>
-          <w:rFonts w:ascii="Consolas" w:hAnsi="Consolas"/>
-          <w:sz w:val="16"/>
-          <w:szCs w:val="16"/>
-        </w:rPr>
-        <w:t xml:space="preserve"> label="1-not confident" value="1"/&gt;</w:t>
+        <w:t xml:space="preserve">      &lt;cml:option label="1-not confident" value="1"/&gt;</w:t>
       </w:r>
     </w:p>
     <w:p>
@@ -2924,27 +2303,7 @@
           <w:sz w:val="16"/>
           <w:szCs w:val="16"/>
         </w:rPr>
-        <w:t xml:space="preserve">      &lt;</w:t>
-      </w:r>
-      <w:proofErr w:type="spellStart"/>
-      <w:proofErr w:type="gramStart"/>
-      <w:r>
-        <w:rPr>
-          <w:rFonts w:ascii="Consolas" w:hAnsi="Consolas"/>
-          <w:sz w:val="16"/>
-          <w:szCs w:val="16"/>
-        </w:rPr>
-        <w:t>cml:option</w:t>
-      </w:r>
-      <w:proofErr w:type="spellEnd"/>
-      <w:proofErr w:type="gramEnd"/>
-      <w:r>
-        <w:rPr>
-          <w:rFonts w:ascii="Consolas" w:hAnsi="Consolas"/>
-          <w:sz w:val="16"/>
-          <w:szCs w:val="16"/>
-        </w:rPr>
-        <w:t xml:space="preserve"> label="2-somewhat confident" value="2"/&gt;</w:t>
+        <w:t xml:space="preserve">      &lt;cml:option label="2-somewhat confident" value="2"/&gt;</w:t>
       </w:r>
     </w:p>
     <w:p>
@@ -2962,27 +2321,7 @@
           <w:sz w:val="16"/>
           <w:szCs w:val="16"/>
         </w:rPr>
-        <w:t xml:space="preserve">      &lt;</w:t>
-      </w:r>
-      <w:proofErr w:type="spellStart"/>
-      <w:proofErr w:type="gramStart"/>
-      <w:r>
-        <w:rPr>
-          <w:rFonts w:ascii="Consolas" w:hAnsi="Consolas"/>
-          <w:sz w:val="16"/>
-          <w:szCs w:val="16"/>
-        </w:rPr>
-        <w:t>cml:option</w:t>
-      </w:r>
-      <w:proofErr w:type="spellEnd"/>
-      <w:proofErr w:type="gramEnd"/>
-      <w:r>
-        <w:rPr>
-          <w:rFonts w:ascii="Consolas" w:hAnsi="Consolas"/>
-          <w:sz w:val="16"/>
-          <w:szCs w:val="16"/>
-        </w:rPr>
-        <w:t xml:space="preserve"> label="3-very confident" value="3"/&gt;</w:t>
+        <w:t xml:space="preserve">      &lt;cml:option label="3-very confident" value="3"/&gt;</w:t>
       </w:r>
     </w:p>
     <w:p>
@@ -3000,27 +2339,7 @@
           <w:sz w:val="16"/>
           <w:szCs w:val="16"/>
         </w:rPr>
-        <w:t xml:space="preserve">    &lt;/</w:t>
-      </w:r>
-      <w:proofErr w:type="spellStart"/>
-      <w:proofErr w:type="gramStart"/>
-      <w:r>
-        <w:rPr>
-          <w:rFonts w:ascii="Consolas" w:hAnsi="Consolas"/>
-          <w:sz w:val="16"/>
-          <w:szCs w:val="16"/>
-        </w:rPr>
-        <w:t>cml:select</w:t>
-      </w:r>
-      <w:proofErr w:type="spellEnd"/>
-      <w:proofErr w:type="gramEnd"/>
-      <w:r>
-        <w:rPr>
-          <w:rFonts w:ascii="Consolas" w:hAnsi="Consolas"/>
-          <w:sz w:val="16"/>
-          <w:szCs w:val="16"/>
-        </w:rPr>
-        <w:t>&gt;</w:t>
+        <w:t xml:space="preserve">    &lt;/cml:select&gt;</w:t>
       </w:r>
     </w:p>
     <w:p>
@@ -3038,63 +2357,7 @@
           <w:sz w:val="16"/>
           <w:szCs w:val="16"/>
         </w:rPr>
-        <w:t xml:space="preserve">    &lt;</w:t>
-      </w:r>
-      <w:proofErr w:type="spellStart"/>
-      <w:proofErr w:type="gramStart"/>
-      <w:r>
-        <w:rPr>
-          <w:rFonts w:ascii="Consolas" w:hAnsi="Consolas"/>
-          <w:sz w:val="16"/>
-          <w:szCs w:val="16"/>
-        </w:rPr>
-        <w:t>cml:textarea</w:t>
-      </w:r>
-      <w:proofErr w:type="spellEnd"/>
-      <w:proofErr w:type="gramEnd"/>
-      <w:r>
-        <w:rPr>
-          <w:rFonts w:ascii="Consolas" w:hAnsi="Consolas"/>
-          <w:sz w:val="16"/>
-          <w:szCs w:val="16"/>
-        </w:rPr>
-        <w:t xml:space="preserve"> name="</w:t>
-      </w:r>
-      <w:proofErr w:type="spellStart"/>
-      <w:r>
-        <w:rPr>
-          <w:rFonts w:ascii="Consolas" w:hAnsi="Consolas"/>
-          <w:sz w:val="16"/>
-          <w:szCs w:val="16"/>
-        </w:rPr>
-        <w:t>confidence_detail</w:t>
-      </w:r>
-      <w:proofErr w:type="spellEnd"/>
-      <w:r>
-        <w:rPr>
-          <w:rFonts w:ascii="Consolas" w:hAnsi="Consolas"/>
-          <w:sz w:val="16"/>
-          <w:szCs w:val="16"/>
-        </w:rPr>
-        <w:t>" label="Confidence Level detail:" validates="required" only-if="</w:t>
-      </w:r>
-      <w:proofErr w:type="spellStart"/>
-      <w:r>
-        <w:rPr>
-          <w:rFonts w:ascii="Consolas" w:hAnsi="Consolas"/>
-          <w:sz w:val="16"/>
-          <w:szCs w:val="16"/>
-        </w:rPr>
-        <w:t>confidence_level</w:t>
-      </w:r>
-      <w:proofErr w:type="spellEnd"/>
-      <w:r>
-        <w:rPr>
-          <w:rFonts w:ascii="Consolas" w:hAnsi="Consolas"/>
-          <w:sz w:val="16"/>
-          <w:szCs w:val="16"/>
-        </w:rPr>
-        <w:t>:[2]" exact="true"/&gt;</w:t>
+        <w:t xml:space="preserve">    &lt;cml:textarea name="confidence_detail" label="Confidence Level detail:" validates="required" only-if="confidence_level:[2]" exact="true"/&gt;</w:t>
       </w:r>
     </w:p>
     <w:p>
@@ -3612,16 +2875,8 @@
           <w:color w:val="222222"/>
         </w:rPr>
         <w:lastRenderedPageBreak/>
-        <w:t xml:space="preserve">Categorize cloudiness as either whole patches or small </w:t>
-      </w:r>
-      <w:proofErr w:type="gramStart"/>
-      <w:r>
-        <w:rPr>
-          <w:color w:val="222222"/>
-        </w:rPr>
-        <w:t>regions;</w:t>
-      </w:r>
-      <w:proofErr w:type="gramEnd"/>
+        <w:t>Categorize cloudiness as either whole patches or small regions;</w:t>
+      </w:r>
     </w:p>
     <w:p>
       <w:pPr>
@@ -3683,21 +2938,7 @@
         <w:rPr>
           <w:color w:val="222222"/>
         </w:rPr>
-        <w:t xml:space="preserve">The R in every image indicates the </w:t>
-      </w:r>
-      <w:proofErr w:type="gramStart"/>
-      <w:r>
-        <w:rPr>
-          <w:color w:val="222222"/>
-        </w:rPr>
-        <w:t>right hand</w:t>
-      </w:r>
-      <w:proofErr w:type="gramEnd"/>
-      <w:r>
-        <w:rPr>
-          <w:color w:val="222222"/>
-        </w:rPr>
-        <w:t xml:space="preserve"> side. Please be careful when answering the checkbox indicating which side of the lung is cloudy.</w:t>
+        <w:t>The R in every image indicates the right hand side. Please be careful when answering the checkbox indicating which side of the lung is cloudy.</w:t>
       </w:r>
     </w:p>
     <w:p>

</xml_diff>

<commit_message>
Added p4 folder and removed airline csv
Signed-off-by: Chromilo <camin8@gatech.edu>
</commit_message>
<xml_diff>
--- a/p3-creating dataset/project-proposal-xraydataset.docx
+++ b/p3-creating dataset/project-proposal-xraydataset.docx
@@ -145,7 +145,7 @@
               </wp:inline>
             </w:drawing>
           </mc:Choice>
-          <mc:Fallback xmlns:sl="http://schemas.openxmlformats.org/schemaLibrary/2006/main" xmlns:a="http://schemas.openxmlformats.org/drawingml/2006/main" xmlns:pic="http://schemas.openxmlformats.org/drawingml/2006/picture" xmlns:c="http://schemas.openxmlformats.org/drawingml/2006/chart" xmlns:lc="http://schemas.openxmlformats.org/drawingml/2006/lockedCanvas" xmlns:dgm="http://schemas.openxmlformats.org/drawingml/2006/diagram">
+          <mc:Fallback xmlns:dgm="http://schemas.openxmlformats.org/drawingml/2006/diagram" xmlns:lc="http://schemas.openxmlformats.org/drawingml/2006/lockedCanvas" xmlns:c="http://schemas.openxmlformats.org/drawingml/2006/chart" xmlns:pic="http://schemas.openxmlformats.org/drawingml/2006/picture" xmlns:a="http://schemas.openxmlformats.org/drawingml/2006/main" xmlns:sl="http://schemas.openxmlformats.org/schemaLibrary/2006/main">
             <w:drawing>
               <wp:inline distB="114300" distT="114300" distL="114300" distR="114300">
                 <wp:extent cx="6824663" cy="18957"/>
@@ -423,6 +423,90 @@
               </w:rPr>
               <w:t>lungs.</w:t>
             </w:r>
+            <w:r>
+              <w:rPr>
+                <w:rFonts w:ascii="Open Sans" w:eastAsia="Open Sans" w:hAnsi="Open Sans" w:cs="Open Sans"/>
+                <w:color w:val="2E3D49"/>
+                <w:sz w:val="20"/>
+                <w:szCs w:val="20"/>
+              </w:rPr>
+              <w:t xml:space="preserve"> In summary,</w:t>
+            </w:r>
+          </w:p>
+          <w:p>
+            <w:pPr>
+              <w:pStyle w:val="ListParagraph"/>
+              <w:numPr>
+                <w:ilvl w:val="0"/>
+                <w:numId w:val="4"/>
+              </w:numPr>
+              <w:spacing w:line="240" w:lineRule="auto"/>
+              <w:rPr>
+                <w:rFonts w:ascii="Open Sans" w:eastAsia="Open Sans" w:hAnsi="Open Sans" w:cs="Open Sans"/>
+                <w:color w:val="2E3D49"/>
+                <w:sz w:val="20"/>
+                <w:szCs w:val="20"/>
+              </w:rPr>
+            </w:pPr>
+            <w:r>
+              <w:rPr>
+                <w:rFonts w:ascii="Open Sans" w:eastAsia="Open Sans" w:hAnsi="Open Sans" w:cs="Open Sans"/>
+                <w:color w:val="2E3D49"/>
+                <w:sz w:val="20"/>
+                <w:szCs w:val="20"/>
+              </w:rPr>
+              <w:t>help flag serious cases,</w:t>
+            </w:r>
+          </w:p>
+          <w:p>
+            <w:pPr>
+              <w:pStyle w:val="ListParagraph"/>
+              <w:numPr>
+                <w:ilvl w:val="0"/>
+                <w:numId w:val="4"/>
+              </w:numPr>
+              <w:spacing w:line="240" w:lineRule="auto"/>
+              <w:rPr>
+                <w:rFonts w:ascii="Open Sans" w:eastAsia="Open Sans" w:hAnsi="Open Sans" w:cs="Open Sans"/>
+                <w:color w:val="2E3D49"/>
+                <w:sz w:val="20"/>
+                <w:szCs w:val="20"/>
+              </w:rPr>
+            </w:pPr>
+            <w:r>
+              <w:rPr>
+                <w:rFonts w:ascii="Open Sans" w:eastAsia="Open Sans" w:hAnsi="Open Sans" w:cs="Open Sans"/>
+                <w:color w:val="2E3D49"/>
+                <w:sz w:val="20"/>
+                <w:szCs w:val="20"/>
+              </w:rPr>
+              <w:t>quickly identify healthy cases,</w:t>
+            </w:r>
+          </w:p>
+          <w:p>
+            <w:pPr>
+              <w:pStyle w:val="ListParagraph"/>
+              <w:numPr>
+                <w:ilvl w:val="0"/>
+                <w:numId w:val="4"/>
+              </w:numPr>
+              <w:spacing w:line="240" w:lineRule="auto"/>
+              <w:rPr>
+                <w:rFonts w:ascii="Open Sans" w:eastAsia="Open Sans" w:hAnsi="Open Sans" w:cs="Open Sans"/>
+                <w:color w:val="2E3D49"/>
+                <w:sz w:val="20"/>
+                <w:szCs w:val="20"/>
+              </w:rPr>
+            </w:pPr>
+            <w:r>
+              <w:rPr>
+                <w:rFonts w:ascii="Open Sans" w:eastAsia="Open Sans" w:hAnsi="Open Sans" w:cs="Open Sans"/>
+                <w:color w:val="2E3D49"/>
+                <w:sz w:val="20"/>
+                <w:szCs w:val="20"/>
+              </w:rPr>
+              <w:t>and, generally, act as a diagnostic aid for doctors.</w:t>
+            </w:r>
           </w:p>
         </w:tc>
       </w:tr>
@@ -596,16 +680,7 @@
                 <w:sz w:val="20"/>
                 <w:szCs w:val="20"/>
               </w:rPr>
-              <w:t xml:space="preserve"> – </w:t>
-            </w:r>
-            <w:r>
-              <w:rPr>
-                <w:rFonts w:ascii="Open Sans" w:eastAsia="Open Sans" w:hAnsi="Open Sans" w:cs="Open Sans"/>
-                <w:color w:val="2E3D49"/>
-                <w:sz w:val="20"/>
-                <w:szCs w:val="20"/>
-              </w:rPr>
-              <w:t>this is a yes-no selection</w:t>
+              <w:t xml:space="preserve"> – this is a yes-no selection</w:t>
             </w:r>
           </w:p>
           <w:p>
@@ -645,16 +720,7 @@
                 <w:sz w:val="20"/>
                 <w:szCs w:val="20"/>
               </w:rPr>
-              <w:t xml:space="preserve"> - </w:t>
-            </w:r>
-            <w:r>
-              <w:rPr>
-                <w:rFonts w:ascii="Open Sans" w:eastAsia="Open Sans" w:hAnsi="Open Sans" w:cs="Open Sans"/>
-                <w:color w:val="2E3D49"/>
-                <w:sz w:val="20"/>
-                <w:szCs w:val="20"/>
-              </w:rPr>
-              <w:t>this is a yes-no selection</w:t>
+              <w:t xml:space="preserve"> - this is a yes-no selection</w:t>
             </w:r>
           </w:p>
           <w:p>
@@ -694,43 +760,7 @@
                 <w:sz w:val="20"/>
                 <w:szCs w:val="20"/>
               </w:rPr>
-              <w:t xml:space="preserve"> </w:t>
-            </w:r>
-            <w:r>
-              <w:rPr>
-                <w:rFonts w:ascii="Open Sans" w:eastAsia="Open Sans" w:hAnsi="Open Sans" w:cs="Open Sans"/>
-                <w:color w:val="2E3D49"/>
-                <w:sz w:val="20"/>
-                <w:szCs w:val="20"/>
-              </w:rPr>
-              <w:t xml:space="preserve">this is a </w:t>
-            </w:r>
-            <w:r>
-              <w:rPr>
-                <w:rFonts w:ascii="Open Sans" w:eastAsia="Open Sans" w:hAnsi="Open Sans" w:cs="Open Sans"/>
-                <w:color w:val="2E3D49"/>
-                <w:sz w:val="20"/>
-                <w:szCs w:val="20"/>
-              </w:rPr>
-              <w:t>checkbox</w:t>
-            </w:r>
-            <w:r>
-              <w:rPr>
-                <w:rFonts w:ascii="Open Sans" w:eastAsia="Open Sans" w:hAnsi="Open Sans" w:cs="Open Sans"/>
-                <w:color w:val="2E3D49"/>
-                <w:sz w:val="20"/>
-                <w:szCs w:val="20"/>
-              </w:rPr>
-              <w:t xml:space="preserve"> selection</w:t>
-            </w:r>
-            <w:r>
-              <w:rPr>
-                <w:rFonts w:ascii="Open Sans" w:eastAsia="Open Sans" w:hAnsi="Open Sans" w:cs="Open Sans"/>
-                <w:color w:val="2E3D49"/>
-                <w:sz w:val="20"/>
-                <w:szCs w:val="20"/>
-              </w:rPr>
-              <w:t xml:space="preserve"> asking annotator to indicate whether the cloudiness is a big patch or various small patches, and on which side of the lung</w:t>
+              <w:t xml:space="preserve"> this is a checkbox selection asking annotator to indicate whether the cloudiness is a big patch or various small patches, and on which side of the lung</w:t>
             </w:r>
           </w:p>
           <w:p>
@@ -810,16 +840,7 @@
                 <w:sz w:val="20"/>
                 <w:szCs w:val="20"/>
               </w:rPr>
-              <w:t>Confidence_</w:t>
-            </w:r>
-            <w:r>
-              <w:rPr>
-                <w:rFonts w:ascii="Open Sans" w:eastAsia="Open Sans" w:hAnsi="Open Sans" w:cs="Open Sans"/>
-                <w:color w:val="2E3D49"/>
-                <w:sz w:val="20"/>
-                <w:szCs w:val="20"/>
-              </w:rPr>
-              <w:t>detail</w:t>
+              <w:t>Confidence_detail</w:t>
             </w:r>
             <w:r>
               <w:rPr>
@@ -1643,16 +1664,7 @@
                 <w:sz w:val="20"/>
                 <w:szCs w:val="20"/>
               </w:rPr>
-              <w:t xml:space="preserve">The dataset contains 117 rows of images. </w:t>
-            </w:r>
-            <w:r>
-              <w:rPr>
-                <w:rFonts w:ascii="Open Sans" w:eastAsia="Open Sans" w:hAnsi="Open Sans" w:cs="Open Sans"/>
-                <w:color w:val="2E3D49"/>
-                <w:sz w:val="20"/>
-                <w:szCs w:val="20"/>
-              </w:rPr>
-              <w:t>To ensure non-biased results, the number of questions asked should evenly contain healthy, unhealthy, and inconclusive data sets.</w:t>
+              <w:t>The dataset contains 117 rows of images. To ensure non-biased results, the number of questions asked should evenly contain healthy, unhealthy, and inconclusive data sets.</w:t>
             </w:r>
             <w:r>
               <w:rPr>
@@ -2438,28 +2450,7 @@
           <w:color w:val="02B3E4"/>
         </w:rPr>
         <w:lastRenderedPageBreak/>
-        <w:t xml:space="preserve">Appendix </w:t>
-      </w:r>
-      <w:r>
-        <w:rPr>
-          <w:rFonts w:ascii="Open Sans SemiBold" w:eastAsia="Open Sans SemiBold" w:hAnsi="Open Sans SemiBold" w:cs="Open Sans SemiBold"/>
-          <w:color w:val="02B3E4"/>
-        </w:rPr>
-        <w:t>B</w:t>
-      </w:r>
-      <w:r>
-        <w:rPr>
-          <w:rFonts w:ascii="Open Sans SemiBold" w:eastAsia="Open Sans SemiBold" w:hAnsi="Open Sans SemiBold" w:cs="Open Sans SemiBold"/>
-          <w:color w:val="02B3E4"/>
-        </w:rPr>
-        <w:t xml:space="preserve"> – </w:t>
-      </w:r>
-      <w:r>
-        <w:rPr>
-          <w:rFonts w:ascii="Open Sans SemiBold" w:eastAsia="Open Sans SemiBold" w:hAnsi="Open Sans SemiBold" w:cs="Open Sans SemiBold"/>
-          <w:color w:val="02B3E4"/>
-        </w:rPr>
-        <w:t>Preview of Job</w:t>
+        <w:t>Appendix B – Preview of Job</w:t>
       </w:r>
     </w:p>
     <w:p>
@@ -2950,7 +2941,7 @@
       </w:pPr>
       <w:r>
         <w:pict w14:anchorId="301100AD">
-          <v:rect id="_x0000_i1029" style="width:0;height:1.5pt" o:hrstd="t" o:hrnoshade="t" o:hr="t" fillcolor="#222" stroked="f"/>
+          <v:rect id="_x0000_i1026" style="width:0;height:1.5pt" o:hrstd="t" o:hrnoshade="t" o:hr="t" fillcolor="#222" stroked="f"/>
         </w:pict>
       </w:r>
     </w:p>
@@ -3905,6 +3896,119 @@
     </w:lvl>
   </w:abstractNum>
   <w:abstractNum w:abstractNumId="2" w15:restartNumberingAfterBreak="0">
+    <w:nsid w:val="6EDC344D"/>
+    <w:multiLevelType w:val="hybridMultilevel"/>
+    <w:tmpl w:val="675823E4"/>
+    <w:lvl w:ilvl="0" w:tplc="04090001">
+      <w:start w:val="1"/>
+      <w:numFmt w:val="bullet"/>
+      <w:lvlText w:val=""/>
+      <w:lvlJc w:val="left"/>
+      <w:pPr>
+        <w:ind w:left="720" w:hanging="360"/>
+      </w:pPr>
+      <w:rPr>
+        <w:rFonts w:ascii="Symbol" w:hAnsi="Symbol" w:hint="default"/>
+      </w:rPr>
+    </w:lvl>
+    <w:lvl w:ilvl="1" w:tplc="04090003" w:tentative="1">
+      <w:start w:val="1"/>
+      <w:numFmt w:val="bullet"/>
+      <w:lvlText w:val="o"/>
+      <w:lvlJc w:val="left"/>
+      <w:pPr>
+        <w:ind w:left="1440" w:hanging="360"/>
+      </w:pPr>
+      <w:rPr>
+        <w:rFonts w:ascii="Courier New" w:hAnsi="Courier New" w:cs="Courier New" w:hint="default"/>
+      </w:rPr>
+    </w:lvl>
+    <w:lvl w:ilvl="2" w:tplc="04090005" w:tentative="1">
+      <w:start w:val="1"/>
+      <w:numFmt w:val="bullet"/>
+      <w:lvlText w:val=""/>
+      <w:lvlJc w:val="left"/>
+      <w:pPr>
+        <w:ind w:left="2160" w:hanging="360"/>
+      </w:pPr>
+      <w:rPr>
+        <w:rFonts w:ascii="Wingdings" w:hAnsi="Wingdings" w:hint="default"/>
+      </w:rPr>
+    </w:lvl>
+    <w:lvl w:ilvl="3" w:tplc="04090001" w:tentative="1">
+      <w:start w:val="1"/>
+      <w:numFmt w:val="bullet"/>
+      <w:lvlText w:val=""/>
+      <w:lvlJc w:val="left"/>
+      <w:pPr>
+        <w:ind w:left="2880" w:hanging="360"/>
+      </w:pPr>
+      <w:rPr>
+        <w:rFonts w:ascii="Symbol" w:hAnsi="Symbol" w:hint="default"/>
+      </w:rPr>
+    </w:lvl>
+    <w:lvl w:ilvl="4" w:tplc="04090003" w:tentative="1">
+      <w:start w:val="1"/>
+      <w:numFmt w:val="bullet"/>
+      <w:lvlText w:val="o"/>
+      <w:lvlJc w:val="left"/>
+      <w:pPr>
+        <w:ind w:left="3600" w:hanging="360"/>
+      </w:pPr>
+      <w:rPr>
+        <w:rFonts w:ascii="Courier New" w:hAnsi="Courier New" w:cs="Courier New" w:hint="default"/>
+      </w:rPr>
+    </w:lvl>
+    <w:lvl w:ilvl="5" w:tplc="04090005" w:tentative="1">
+      <w:start w:val="1"/>
+      <w:numFmt w:val="bullet"/>
+      <w:lvlText w:val=""/>
+      <w:lvlJc w:val="left"/>
+      <w:pPr>
+        <w:ind w:left="4320" w:hanging="360"/>
+      </w:pPr>
+      <w:rPr>
+        <w:rFonts w:ascii="Wingdings" w:hAnsi="Wingdings" w:hint="default"/>
+      </w:rPr>
+    </w:lvl>
+    <w:lvl w:ilvl="6" w:tplc="04090001" w:tentative="1">
+      <w:start w:val="1"/>
+      <w:numFmt w:val="bullet"/>
+      <w:lvlText w:val=""/>
+      <w:lvlJc w:val="left"/>
+      <w:pPr>
+        <w:ind w:left="5040" w:hanging="360"/>
+      </w:pPr>
+      <w:rPr>
+        <w:rFonts w:ascii="Symbol" w:hAnsi="Symbol" w:hint="default"/>
+      </w:rPr>
+    </w:lvl>
+    <w:lvl w:ilvl="7" w:tplc="04090003" w:tentative="1">
+      <w:start w:val="1"/>
+      <w:numFmt w:val="bullet"/>
+      <w:lvlText w:val="o"/>
+      <w:lvlJc w:val="left"/>
+      <w:pPr>
+        <w:ind w:left="5760" w:hanging="360"/>
+      </w:pPr>
+      <w:rPr>
+        <w:rFonts w:ascii="Courier New" w:hAnsi="Courier New" w:cs="Courier New" w:hint="default"/>
+      </w:rPr>
+    </w:lvl>
+    <w:lvl w:ilvl="8" w:tplc="04090005" w:tentative="1">
+      <w:start w:val="1"/>
+      <w:numFmt w:val="bullet"/>
+      <w:lvlText w:val=""/>
+      <w:lvlJc w:val="left"/>
+      <w:pPr>
+        <w:ind w:left="6480" w:hanging="360"/>
+      </w:pPr>
+      <w:rPr>
+        <w:rFonts w:ascii="Wingdings" w:hAnsi="Wingdings" w:hint="default"/>
+      </w:rPr>
+    </w:lvl>
+  </w:abstractNum>
+  <w:abstractNum w:abstractNumId="3" w15:restartNumberingAfterBreak="0">
     <w:nsid w:val="772A66D2"/>
     <w:multiLevelType w:val="multilevel"/>
     <w:tmpl w:val="A56CCDA4"/>
@@ -4057,10 +4161,13 @@
     <w:abstractNumId w:val="0"/>
   </w:num>
   <w:num w:numId="2">
-    <w:abstractNumId w:val="2"/>
+    <w:abstractNumId w:val="3"/>
   </w:num>
   <w:num w:numId="3">
     <w:abstractNumId w:val="1"/>
+  </w:num>
+  <w:num w:numId="4">
+    <w:abstractNumId w:val="2"/>
   </w:num>
 </w:numbering>
 </file>
@@ -4768,6 +4875,17 @@
       <w:lang w:val="en-US"/>
     </w:rPr>
   </w:style>
+  <w:style w:type="paragraph" w:styleId="ListParagraph">
+    <w:name w:val="List Paragraph"/>
+    <w:basedOn w:val="Normal"/>
+    <w:uiPriority w:val="34"/>
+    <w:qFormat/>
+    <w:rsid w:val="00BF17D5"/>
+    <w:pPr>
+      <w:ind w:left="720"/>
+      <w:contextualSpacing/>
+    </w:pPr>
+  </w:style>
 </w:styles>
 </file>
 

</xml_diff>